<commit_message>
Added config file. Moved a lot of standard inputs to config. Generalizing functions in util where I can.
</commit_message>
<xml_diff>
--- a/Fragility_process_update.docx
+++ b/Fragility_process_update.docx
@@ -85,10 +85,34 @@
         </w:numPr>
       </w:pPr>
       <w:r>
-        <w:t>Using MacJac spine result (has not changed) a</w:t>
-      </w:r>
-      <w:r>
-        <w:t>pply MacJac spine stamp on to result of #1. Get count of affected pipes AND count of those from MacJac that did not get applied because of bad key field</w:t>
+        <w:t xml:space="preserve">Using </w:t>
+      </w:r>
+      <w:proofErr w:type="spellStart"/>
+      <w:r>
+        <w:t>MacJac</w:t>
+      </w:r>
+      <w:proofErr w:type="spellEnd"/>
+      <w:r>
+        <w:t xml:space="preserve"> spine result (has not changed) a</w:t>
+      </w:r>
+      <w:r>
+        <w:t xml:space="preserve">pply </w:t>
+      </w:r>
+      <w:proofErr w:type="spellStart"/>
+      <w:r>
+        <w:t>MacJac</w:t>
+      </w:r>
+      <w:proofErr w:type="spellEnd"/>
+      <w:r>
+        <w:t xml:space="preserve"> spine stamp on to result of #1. Get count of affected pipes AND count of those from </w:t>
+      </w:r>
+      <w:proofErr w:type="spellStart"/>
+      <w:r>
+        <w:t>MacJac</w:t>
+      </w:r>
+      <w:proofErr w:type="spellEnd"/>
+      <w:r>
+        <w:t xml:space="preserve"> that did not get applied because of bad key field</w:t>
       </w:r>
     </w:p>
     <w:p>
@@ -105,7 +129,10 @@
         </w:numPr>
       </w:pPr>
       <w:r>
-        <w:t xml:space="preserve">Need to change script so that it does not just overwrite values. Need to retain ALL values flagged with source in the field name and then have a FINAL value. This allows users track process through the values. </w:t>
+        <w:t>C</w:t>
+      </w:r>
+      <w:r>
+        <w:t xml:space="preserve">hange script so that it does not just overwrite values. Need to retain ALL values flagged with source in the field name and then have a FINAL value. This allows users track process through the values. </w:t>
       </w:r>
     </w:p>
     <w:p>
@@ -125,6 +152,8 @@
       <w:r>
         <w:t>Basic script order:</w:t>
       </w:r>
+      <w:bookmarkStart w:id="0" w:name="_GoBack"/>
+      <w:bookmarkEnd w:id="0"/>
     </w:p>
     <w:p>
       <w:pPr>
@@ -140,7 +169,15 @@
         </w:numPr>
       </w:pPr>
       <w:r>
-        <w:t>Fragility – runs calcs for WB data, citywide – separate fc</w:t>
+        <w:t xml:space="preserve">Fragility – runs </w:t>
+      </w:r>
+      <w:proofErr w:type="spellStart"/>
+      <w:r>
+        <w:t>calcs</w:t>
+      </w:r>
+      <w:proofErr w:type="spellEnd"/>
+      <w:r>
+        <w:t xml:space="preserve"> for WB data, citywide – separate fc</w:t>
       </w:r>
     </w:p>
     <w:p>
@@ -151,8 +188,21 @@
           <w:numId w:val="5"/>
         </w:numPr>
       </w:pPr>
-      <w:r>
-        <w:t>Fragility_MacJac – runs calcs for MJ data, spine only (that’s what they provided) – separate fc</w:t>
+      <w:proofErr w:type="spellStart"/>
+      <w:r>
+        <w:t>Fragility_MacJac</w:t>
+      </w:r>
+      <w:proofErr w:type="spellEnd"/>
+      <w:r>
+        <w:t xml:space="preserve"> – runs </w:t>
+      </w:r>
+      <w:proofErr w:type="spellStart"/>
+      <w:r>
+        <w:t>calcs</w:t>
+      </w:r>
+      <w:proofErr w:type="spellEnd"/>
+      <w:r>
+        <w:t xml:space="preserve"> for MJ data, spine only (that’s what they provided) – separate fc</w:t>
       </w:r>
     </w:p>
     <w:p>
@@ -163,8 +213,13 @@
           <w:numId w:val="5"/>
         </w:numPr>
       </w:pPr>
-      <w:r>
-        <w:t>Landslide_depth_patch – adds and calculates field values based on depth criteria – separate fc</w:t>
+      <w:proofErr w:type="spellStart"/>
+      <w:r>
+        <w:t>Landslide_depth_patch</w:t>
+      </w:r>
+      <w:proofErr w:type="spellEnd"/>
+      <w:r>
+        <w:t xml:space="preserve"> – adds and calculates field values based on depth criteria – separate fc</w:t>
       </w:r>
     </w:p>
     <w:p>
@@ -175,8 +230,13 @@
           <w:numId w:val="5"/>
         </w:numPr>
       </w:pPr>
-      <w:r>
-        <w:t>Fragility_Stamper – adds and calculates field values using MJ data – same fc as #3</w:t>
+      <w:proofErr w:type="spellStart"/>
+      <w:r>
+        <w:t>Fragility_Stamper</w:t>
+      </w:r>
+      <w:proofErr w:type="spellEnd"/>
+      <w:r>
+        <w:t xml:space="preserve"> – adds and calculates field values using MJ data – same fc as #3</w:t>
       </w:r>
     </w:p>
     <w:p>
@@ -187,8 +247,164 @@
           <w:numId w:val="5"/>
         </w:numPr>
       </w:pPr>
-      <w:r>
-        <w:t>Fragility_final_Values – adds and calculates field values based on priority logic (landslide/depth patch trumps WB Fragility but MJ data trumps it all) – same fc as #3</w:t>
+      <w:proofErr w:type="spellStart"/>
+      <w:r>
+        <w:t>Fragility_final_Values</w:t>
+      </w:r>
+      <w:proofErr w:type="spellEnd"/>
+      <w:r>
+        <w:t xml:space="preserve"> – adds and calculates field values based on priority logic (landslide/depth patch trumps WB Fragility but MJ data trumps it all) – same fc as #3</w:t>
+      </w:r>
+    </w:p>
+    <w:p>
+      <w:pPr>
+        <w:pStyle w:val="NoSpacing"/>
+      </w:pPr>
+    </w:p>
+    <w:p>
+      <w:pPr>
+        <w:pStyle w:val="NoSpacing"/>
+      </w:pPr>
+      <w:r>
+        <w:rPr>
+          <w:noProof/>
+        </w:rPr>
+        <w:drawing>
+          <wp:inline distT="0" distB="0" distL="0" distR="0" wp14:anchorId="2CDB3671" wp14:editId="109F36D2">
+            <wp:extent cx="5943600" cy="2952750"/>
+            <wp:effectExtent l="0" t="0" r="0" b="0"/>
+            <wp:docPr id="1" name="Picture 1"/>
+            <wp:cNvGraphicFramePr>
+              <a:graphicFrameLocks xmlns:a="http://schemas.openxmlformats.org/drawingml/2006/main" noChangeAspect="1"/>
+            </wp:cNvGraphicFramePr>
+            <a:graphic xmlns:a="http://schemas.openxmlformats.org/drawingml/2006/main">
+              <a:graphicData uri="http://schemas.openxmlformats.org/drawingml/2006/picture">
+                <pic:pic xmlns:pic="http://schemas.openxmlformats.org/drawingml/2006/picture">
+                  <pic:nvPicPr>
+                    <pic:cNvPr id="1" name=""/>
+                    <pic:cNvPicPr/>
+                  </pic:nvPicPr>
+                  <pic:blipFill>
+                    <a:blip r:embed="rId5"/>
+                    <a:stretch>
+                      <a:fillRect/>
+                    </a:stretch>
+                  </pic:blipFill>
+                  <pic:spPr>
+                    <a:xfrm>
+                      <a:off x="0" y="0"/>
+                      <a:ext cx="5943600" cy="2952750"/>
+                    </a:xfrm>
+                    <a:prstGeom prst="rect">
+                      <a:avLst/>
+                    </a:prstGeom>
+                  </pic:spPr>
+                </pic:pic>
+              </a:graphicData>
+            </a:graphic>
+          </wp:inline>
+        </w:drawing>
+      </w:r>
+    </w:p>
+    <w:p>
+      <w:pPr>
+        <w:pStyle w:val="NoSpacing"/>
+      </w:pPr>
+    </w:p>
+    <w:p>
+      <w:pPr>
+        <w:pStyle w:val="NoSpacing"/>
+      </w:pPr>
+      <w:r>
+        <w:rPr>
+          <w:noProof/>
+        </w:rPr>
+        <w:lastRenderedPageBreak/>
+        <w:drawing>
+          <wp:inline distT="0" distB="0" distL="0" distR="0" wp14:anchorId="5FB59873" wp14:editId="40C5072C">
+            <wp:extent cx="5943600" cy="2949575"/>
+            <wp:effectExtent l="0" t="0" r="0" b="3175"/>
+            <wp:docPr id="4" name="Picture 4"/>
+            <wp:cNvGraphicFramePr>
+              <a:graphicFrameLocks xmlns:a="http://schemas.openxmlformats.org/drawingml/2006/main" noChangeAspect="1"/>
+            </wp:cNvGraphicFramePr>
+            <a:graphic xmlns:a="http://schemas.openxmlformats.org/drawingml/2006/main">
+              <a:graphicData uri="http://schemas.openxmlformats.org/drawingml/2006/picture">
+                <pic:pic xmlns:pic="http://schemas.openxmlformats.org/drawingml/2006/picture">
+                  <pic:nvPicPr>
+                    <pic:cNvPr id="1" name=""/>
+                    <pic:cNvPicPr/>
+                  </pic:nvPicPr>
+                  <pic:blipFill>
+                    <a:blip r:embed="rId6"/>
+                    <a:stretch>
+                      <a:fillRect/>
+                    </a:stretch>
+                  </pic:blipFill>
+                  <pic:spPr>
+                    <a:xfrm>
+                      <a:off x="0" y="0"/>
+                      <a:ext cx="5943600" cy="2949575"/>
+                    </a:xfrm>
+                    <a:prstGeom prst="rect">
+                      <a:avLst/>
+                    </a:prstGeom>
+                  </pic:spPr>
+                </pic:pic>
+              </a:graphicData>
+            </a:graphic>
+          </wp:inline>
+        </w:drawing>
+      </w:r>
+    </w:p>
+    <w:p>
+      <w:pPr>
+        <w:pStyle w:val="NoSpacing"/>
+      </w:pPr>
+    </w:p>
+    <w:p>
+      <w:pPr>
+        <w:pStyle w:val="NoSpacing"/>
+      </w:pPr>
+      <w:r>
+        <w:rPr>
+          <w:noProof/>
+        </w:rPr>
+        <w:drawing>
+          <wp:inline distT="0" distB="0" distL="0" distR="0" wp14:anchorId="1E452B59" wp14:editId="22FD4AEE">
+            <wp:extent cx="5943600" cy="2839085"/>
+            <wp:effectExtent l="0" t="0" r="0" b="0"/>
+            <wp:docPr id="3" name="Picture 3"/>
+            <wp:cNvGraphicFramePr>
+              <a:graphicFrameLocks xmlns:a="http://schemas.openxmlformats.org/drawingml/2006/main" noChangeAspect="1"/>
+            </wp:cNvGraphicFramePr>
+            <a:graphic xmlns:a="http://schemas.openxmlformats.org/drawingml/2006/main">
+              <a:graphicData uri="http://schemas.openxmlformats.org/drawingml/2006/picture">
+                <pic:pic xmlns:pic="http://schemas.openxmlformats.org/drawingml/2006/picture">
+                  <pic:nvPicPr>
+                    <pic:cNvPr id="1" name=""/>
+                    <pic:cNvPicPr/>
+                  </pic:nvPicPr>
+                  <pic:blipFill>
+                    <a:blip r:embed="rId7"/>
+                    <a:stretch>
+                      <a:fillRect/>
+                    </a:stretch>
+                  </pic:blipFill>
+                  <pic:spPr>
+                    <a:xfrm>
+                      <a:off x="0" y="0"/>
+                      <a:ext cx="5943600" cy="2839085"/>
+                    </a:xfrm>
+                    <a:prstGeom prst="rect">
+                      <a:avLst/>
+                    </a:prstGeom>
+                  </pic:spPr>
+                </pic:pic>
+              </a:graphicData>
+            </a:graphic>
+          </wp:inline>
+        </w:drawing>
       </w:r>
     </w:p>
     <w:p>
@@ -225,13 +441,16 @@
         </w:numPr>
       </w:pPr>
       <w:r>
-        <w:t xml:space="preserve">Create ‘master’ file to run all sub-processes. Will need to refactor some/ create params from some things to make this work. This would allow the user to run all at once and formalize the process order in one file. </w:t>
-      </w:r>
-    </w:p>
-    <w:p>
-      <w:pPr>
-        <w:pStyle w:val="NoSpacing"/>
-      </w:pPr>
+        <w:t xml:space="preserve">Create ‘master’ file to run all sub-processes. Will need to refactor some/ create </w:t>
+      </w:r>
+      <w:proofErr w:type="spellStart"/>
+      <w:r>
+        <w:t>params</w:t>
+      </w:r>
+      <w:proofErr w:type="spellEnd"/>
+      <w:r>
+        <w:t xml:space="preserve"> from some things to make this work. This would allow the user to run all at once and formalize the process order in one file. </w:t>
+      </w:r>
     </w:p>
     <w:p>
       <w:pPr>
@@ -256,8 +475,6 @@
       <w:r>
         <w:t xml:space="preserve">Once Nishant is ok with the result above, we’ll want to get the thumbs up to relocated to the server. </w:t>
       </w:r>
-      <w:bookmarkStart w:id="0" w:name="_GoBack"/>
-      <w:bookmarkEnd w:id="0"/>
     </w:p>
     <w:p/>
     <w:sectPr>

</xml_diff>

<commit_message>
a tiny bit more cleanup
</commit_message>
<xml_diff>
--- a/Fragility_process_update.docx
+++ b/Fragility_process_update.docx
@@ -152,8 +152,6 @@
       <w:r>
         <w:t>Basic script order:</w:t>
       </w:r>
-      <w:bookmarkStart w:id="0" w:name="_GoBack"/>
-      <w:bookmarkEnd w:id="0"/>
     </w:p>
     <w:p>
       <w:pPr>
@@ -215,11 +213,19 @@
       </w:pPr>
       <w:proofErr w:type="spellStart"/>
       <w:r>
-        <w:t>Landslide_depth_patch</w:t>
+        <w:t>addLandslideDepth_</w:t>
+      </w:r>
+      <w:proofErr w:type="gramStart"/>
+      <w:r>
+        <w:t>fields</w:t>
       </w:r>
       <w:proofErr w:type="spellEnd"/>
       <w:r>
-        <w:t xml:space="preserve"> – adds and calculates field values based on depth criteria – separate fc</w:t>
+        <w:t>(</w:t>
+      </w:r>
+      <w:proofErr w:type="gramEnd"/>
+      <w:r>
+        <w:t>) – function operates against the WB Fragility result then…</w:t>
       </w:r>
     </w:p>
     <w:p>
@@ -232,11 +238,25 @@
       </w:pPr>
       <w:proofErr w:type="spellStart"/>
       <w:r>
-        <w:t>Fragility_Stamper</w:t>
+        <w:t>addLandslideDepth_</w:t>
+      </w:r>
+      <w:proofErr w:type="gramStart"/>
+      <w:r>
+        <w:t>fields</w:t>
       </w:r>
       <w:proofErr w:type="spellEnd"/>
       <w:r>
-        <w:t xml:space="preserve"> – adds and calculates field values using MJ data – same fc as #3</w:t>
+        <w:t>(</w:t>
+      </w:r>
+      <w:proofErr w:type="gramEnd"/>
+      <w:r>
+        <w:t xml:space="preserve">) – function </w:t>
+      </w:r>
+      <w:r>
+        <w:t>operates against the MJ</w:t>
+      </w:r>
+      <w:r>
+        <w:t xml:space="preserve"> Fragility result then…</w:t>
       </w:r>
     </w:p>
     <w:p>
@@ -249,12 +269,81 @@
       </w:pPr>
       <w:proofErr w:type="spellStart"/>
       <w:r>
+        <w:t>createCompiled_</w:t>
+      </w:r>
+      <w:proofErr w:type="gramStart"/>
+      <w:r>
+        <w:t>fc</w:t>
+      </w:r>
+      <w:proofErr w:type="spellEnd"/>
+      <w:r>
+        <w:t>(</w:t>
+      </w:r>
+      <w:proofErr w:type="gramEnd"/>
+      <w:r>
+        <w:t>) – function creates a “compiled” fc using WB fragility as base input</w:t>
+      </w:r>
+    </w:p>
+    <w:p>
+      <w:pPr>
+        <w:pStyle w:val="NoSpacing"/>
+        <w:numPr>
+          <w:ilvl w:val="0"/>
+          <w:numId w:val="5"/>
+        </w:numPr>
+      </w:pPr>
+      <w:proofErr w:type="spellStart"/>
+      <w:r>
+        <w:t>Fragility_Stamper</w:t>
+      </w:r>
+      <w:proofErr w:type="spellEnd"/>
+      <w:r>
+        <w:t xml:space="preserve"> – adds and calculates field valu</w:t>
+      </w:r>
+      <w:r>
+        <w:t>es for the MJ data – adds to compiled fc</w:t>
+      </w:r>
+    </w:p>
+    <w:p>
+      <w:pPr>
+        <w:pStyle w:val="NoSpacing"/>
+        <w:numPr>
+          <w:ilvl w:val="0"/>
+          <w:numId w:val="5"/>
+        </w:numPr>
+      </w:pPr>
+      <w:proofErr w:type="spellStart"/>
+      <w:r>
         <w:t>Fragility_final_Values</w:t>
       </w:r>
       <w:proofErr w:type="spellEnd"/>
       <w:r>
-        <w:t xml:space="preserve"> – adds and calculates field values based on priority logic (landslide/depth patch trumps WB Fragility but MJ data trumps it all) – same fc as #3</w:t>
-      </w:r>
+        <w:t xml:space="preserve"> – adds and calculates field values based on priority logic </w:t>
+      </w:r>
+      <w:r>
+        <w:t>(</w:t>
+      </w:r>
+      <w:r>
+        <w:t xml:space="preserve">priority in this order: </w:t>
+      </w:r>
+      <w:proofErr w:type="spellStart"/>
+      <w:r>
+        <w:t>MJ_wLandslide</w:t>
+      </w:r>
+      <w:proofErr w:type="spellEnd"/>
+      <w:r>
+        <w:t xml:space="preserve">, MJ, </w:t>
+      </w:r>
+      <w:proofErr w:type="spellStart"/>
+      <w:r>
+        <w:t>WB_wLandslide</w:t>
+      </w:r>
+      <w:proofErr w:type="spellEnd"/>
+      <w:r>
+        <w:t>, WB</w:t>
+      </w:r>
+      <w:bookmarkStart w:id="0" w:name="_GoBack"/>
+      <w:bookmarkEnd w:id="0"/>
     </w:p>
     <w:p>
       <w:pPr>
@@ -411,46 +500,6 @@
       <w:pPr>
         <w:pStyle w:val="NoSpacing"/>
       </w:pPr>
-    </w:p>
-    <w:p>
-      <w:pPr>
-        <w:pStyle w:val="NoSpacing"/>
-      </w:pPr>
-      <w:r>
-        <w:t>Improvements for future:</w:t>
-      </w:r>
-    </w:p>
-    <w:p>
-      <w:pPr>
-        <w:pStyle w:val="NoSpacing"/>
-        <w:numPr>
-          <w:ilvl w:val="0"/>
-          <w:numId w:val="6"/>
-        </w:numPr>
-      </w:pPr>
-      <w:r>
-        <w:t>Create config file and refactor inputs / move to config file</w:t>
-      </w:r>
-    </w:p>
-    <w:p>
-      <w:pPr>
-        <w:pStyle w:val="NoSpacing"/>
-        <w:numPr>
-          <w:ilvl w:val="0"/>
-          <w:numId w:val="6"/>
-        </w:numPr>
-      </w:pPr>
-      <w:r>
-        <w:t xml:space="preserve">Create ‘master’ file to run all sub-processes. Will need to refactor some/ create </w:t>
-      </w:r>
-      <w:proofErr w:type="spellStart"/>
-      <w:r>
-        <w:t>params</w:t>
-      </w:r>
-      <w:proofErr w:type="spellEnd"/>
-      <w:r>
-        <w:t xml:space="preserve"> from some things to make this work. This would allow the user to run all at once and formalize the process order in one file. </w:t>
-      </w:r>
     </w:p>
     <w:p>
       <w:pPr>

</xml_diff>